<commit_message>
Mangler revision fra de andre grupper.
</commit_message>
<xml_diff>
--- a/Kilder_mm/Interviewguide_14-02-2014_vestrebaadelaug.docx
+++ b/Kilder_mm/Interviewguide_14-02-2014_vestrebaadelaug.docx
@@ -18,21 +18,54 @@
       </w:r>
     </w:p>
     <w:p>
-      <w:r>
-        <w:t xml:space="preserve">Præsentation: navne, formål, </w:t>
-      </w:r>
-      <w:proofErr w:type="gramStart"/>
-      <w:r>
-        <w:t xml:space="preserve">dato, </w:t>
-      </w:r>
-      <w:r>
-        <w:t>.</w:t>
-      </w:r>
-      <w:proofErr w:type="gramEnd"/>
-      <w:r>
-        <w:t>.</w:t>
-      </w:r>
-    </w:p>
+      <w:proofErr w:type="spellStart"/>
+      <w:r>
+        <w:t>Informel</w:t>
+      </w:r>
+      <w:proofErr w:type="spellEnd"/>
+      <w:r>
+        <w:t xml:space="preserve"> rundvisning </w:t>
+      </w:r>
+    </w:p>
+    <w:p>
+      <w:r>
+        <w:t>Tilladelser:</w:t>
+      </w:r>
+      <w:r>
+        <w:br/>
+        <w:t>Må vi: Optage lyd, tage billeder, referere i rapporten, dele information med andre på universitet?</w:t>
+      </w:r>
+    </w:p>
+    <w:p>
+      <w:r>
+        <w:t>___________________________________</w:t>
+      </w:r>
+    </w:p>
+    <w:p>
+      <w:r>
+        <w:t>Præsentation:</w:t>
+      </w:r>
+    </w:p>
+    <w:p>
+      <w:r>
+        <w:t>Hvad hedder du, og hvad er din</w:t>
+      </w:r>
+      <w:r>
+        <w:t xml:space="preserve"> rolle i forhold til</w:t>
+      </w:r>
+      <w:r>
+        <w:t xml:space="preserve"> Vestre </w:t>
+      </w:r>
+      <w:proofErr w:type="spellStart"/>
+      <w:r>
+        <w:t>baadelaug</w:t>
+      </w:r>
+      <w:proofErr w:type="spellEnd"/>
+      <w:r>
+        <w:t xml:space="preserve"> og ANF?</w:t>
+      </w:r>
+    </w:p>
+    <w:p/>
     <w:p>
       <w:pPr>
         <w:rPr>
@@ -41,57 +74,442 @@
         </w:rPr>
       </w:pPr>
       <w:r>
-        <w:t>Tilladelser:</w:t>
-      </w:r>
-      <w:r>
-        <w:br/>
-        <w:t>Må vi: Optage lyd, tage billeder, referere i rapporten, dele information med andre på universitet?</w:t>
-      </w:r>
-      <w:r>
-        <w:br/>
-      </w:r>
-    </w:p>
-    <w:p>
-      <w:pPr>
         <w:rPr>
           <w:b/>
           <w:sz w:val="28"/>
         </w:rPr>
-      </w:pPr>
-      <w:r>
+        <w:t>Mennesker</w:t>
+      </w:r>
+    </w:p>
+    <w:p>
+      <w:r>
+        <w:t xml:space="preserve">Foretager vestre </w:t>
+      </w:r>
+      <w:proofErr w:type="spellStart"/>
+      <w:r>
+        <w:t>baadelaug</w:t>
+      </w:r>
+      <w:proofErr w:type="spellEnd"/>
+      <w:r>
+        <w:t xml:space="preserve"> udlejning</w:t>
+      </w:r>
+      <w:r>
+        <w:t>/udlån</w:t>
+      </w:r>
+      <w:r>
+        <w:t xml:space="preserve"> af både?</w:t>
+      </w:r>
+    </w:p>
+    <w:p>
+      <w:pPr>
+        <w:ind w:left="1304"/>
+      </w:pPr>
+      <w:r>
+        <w:t>Hvis Ja, hvilke regler har i omkring dette?</w:t>
+      </w:r>
+      <w:r>
+        <w:br/>
+        <w:t>Hvor mange både har i til rådighed</w:t>
+      </w:r>
+      <w:r>
+        <w:t>?</w:t>
+      </w:r>
+      <w:r>
+        <w:br/>
+        <w:t>Hvem udlejer i til?</w:t>
+      </w:r>
+      <w:r>
+        <w:br/>
+        <w:t>Hvor mange udlejninger af materiel, har i på ugentlig basis?</w:t>
+      </w:r>
+    </w:p>
+    <w:p>
+      <w:r>
+        <w:t xml:space="preserve">Har I undervisningshold i vestre </w:t>
+      </w:r>
+      <w:proofErr w:type="spellStart"/>
+      <w:r>
+        <w:t>baadelaug</w:t>
+      </w:r>
+      <w:proofErr w:type="spellEnd"/>
+      <w:r>
+        <w:t>?</w:t>
+      </w:r>
+      <w:r>
+        <w:br/>
+        <w:t>Hvis ja:</w:t>
+      </w:r>
+    </w:p>
+    <w:p>
+      <w:pPr>
+        <w:ind w:left="1304"/>
+      </w:pPr>
+      <w:proofErr w:type="gramStart"/>
+      <w:r>
+        <w:t>hvordan foregår undervisning?</w:t>
+      </w:r>
+      <w:r>
+        <w:br/>
+        <w:t>har i problemer med at få frivillige eller undervisere til undervisningsbåde?</w:t>
+      </w:r>
+      <w:proofErr w:type="gramEnd"/>
+    </w:p>
+    <w:p>
+      <w:r>
+        <w:t>Foretager andre medlemmer af ANF udlejning af både?</w:t>
+      </w:r>
+    </w:p>
+    <w:p>
+      <w:pPr>
+        <w:ind w:firstLine="1304"/>
+      </w:pPr>
+      <w:r>
+        <w:t>Hvis Ja, hvilke regler er der omkring dette?</w:t>
+      </w:r>
+    </w:p>
+    <w:p>
+      <w:r>
+        <w:t>Hvilke arbejdsforhold er der for administrationen?</w:t>
+      </w:r>
+      <w:r>
+        <w:br/>
+        <w:t>Hvor meget arbejdstid</w:t>
+      </w:r>
+      <w:r>
+        <w:t xml:space="preserve"> bruger administrationen</w:t>
+      </w:r>
+      <w:r>
+        <w:t>?</w:t>
+      </w:r>
+      <w:r>
+        <w:br/>
+      </w:r>
+      <w:r>
+        <w:t>Bliver der foretaget f</w:t>
+      </w:r>
+      <w:r>
+        <w:t>rivilligt arbejde i klubben?</w:t>
+      </w:r>
+      <w:r>
+        <w:t xml:space="preserve"> Hvilket?</w:t>
+      </w:r>
+    </w:p>
+    <w:p>
+      <w:r>
+        <w:t>Foretager i nogen kontrol af jeres medlemmer? Herunder:</w:t>
+      </w:r>
+    </w:p>
+    <w:p>
+      <w:pPr>
+        <w:autoSpaceDE w:val="0"/>
+        <w:autoSpaceDN w:val="0"/>
+        <w:adjustRightInd w:val="0"/>
+        <w:spacing w:after="0" w:line="240" w:lineRule="auto"/>
+        <w:rPr>
+          <w:rFonts w:cs="ArialMT"/>
+        </w:rPr>
+      </w:pPr>
+      <w:r>
+        <w:rPr>
+          <w:rFonts w:cs="ArialMT"/>
+        </w:rPr>
+        <w:t>Ekstraordinært duelighedsbevis</w:t>
+      </w:r>
+      <w:r>
+        <w:rPr>
+          <w:rFonts w:cs="ArialMT"/>
+        </w:rPr>
+        <w:t>:</w:t>
+      </w:r>
+    </w:p>
+    <w:p>
+      <w:pPr>
+        <w:autoSpaceDE w:val="0"/>
+        <w:autoSpaceDN w:val="0"/>
+        <w:adjustRightInd w:val="0"/>
+        <w:spacing w:after="0" w:line="240" w:lineRule="auto"/>
+        <w:rPr>
+          <w:rFonts w:cs="ArialMT"/>
+        </w:rPr>
+      </w:pPr>
+      <w:r>
+        <w:rPr>
+          <w:rFonts w:cs="ArialMT"/>
+        </w:rPr>
+        <w:t>○ Kræver det hos jer, at medlemmerne har et overbyggende bevis?</w:t>
+      </w:r>
+    </w:p>
+    <w:p>
+      <w:pPr>
+        <w:autoSpaceDE w:val="0"/>
+        <w:autoSpaceDN w:val="0"/>
+        <w:adjustRightInd w:val="0"/>
+        <w:spacing w:after="0" w:line="240" w:lineRule="auto"/>
+        <w:ind w:firstLine="1304"/>
+        <w:rPr>
+          <w:rFonts w:cs="ArialMT"/>
+        </w:rPr>
+      </w:pPr>
+      <w:r>
+        <w:rPr>
+          <w:rFonts w:ascii="Arial" w:hAnsi="Arial" w:cs="Arial"/>
+        </w:rPr>
+        <w:t>■</w:t>
+      </w:r>
+      <w:r>
+        <w:rPr>
+          <w:rFonts w:cs="ArialMT"/>
+        </w:rPr>
+        <w:t xml:space="preserve"> Hvis ja</w:t>
+      </w:r>
+    </w:p>
+    <w:p>
+      <w:pPr>
+        <w:autoSpaceDE w:val="0"/>
+        <w:autoSpaceDN w:val="0"/>
+        <w:adjustRightInd w:val="0"/>
+        <w:spacing w:after="0" w:line="240" w:lineRule="auto"/>
+        <w:ind w:firstLine="1304"/>
+        <w:rPr>
+          <w:rFonts w:cs="ArialMT"/>
+        </w:rPr>
+      </w:pPr>
+      <w:r>
+        <w:rPr>
+          <w:rFonts w:cs="ArialMT"/>
+        </w:rPr>
+        <w:t>● Hvilke?</w:t>
+      </w:r>
+    </w:p>
+    <w:p>
+      <w:pPr>
+        <w:autoSpaceDE w:val="0"/>
+        <w:autoSpaceDN w:val="0"/>
+        <w:adjustRightInd w:val="0"/>
+        <w:spacing w:after="0" w:line="240" w:lineRule="auto"/>
+        <w:ind w:firstLine="1304"/>
+        <w:rPr>
+          <w:rFonts w:cs="ArialMT"/>
+        </w:rPr>
+      </w:pPr>
+      <w:r>
+        <w:rPr>
+          <w:rFonts w:cs="ArialMT"/>
+        </w:rPr>
+        <w:t>● Hvad giver det overbyggende bevilling til?</w:t>
+      </w:r>
+    </w:p>
+    <w:p>
+      <w:pPr>
+        <w:autoSpaceDE w:val="0"/>
+        <w:autoSpaceDN w:val="0"/>
+        <w:adjustRightInd w:val="0"/>
+        <w:spacing w:after="0" w:line="240" w:lineRule="auto"/>
+        <w:ind w:firstLine="1304"/>
+        <w:rPr>
+          <w:rFonts w:cs="ArialMT"/>
+        </w:rPr>
+      </w:pPr>
+      <w:r>
+        <w:rPr>
+          <w:rFonts w:cs="ArialMT"/>
+        </w:rPr>
+        <w:t>● Hvad består prøven af?</w:t>
+      </w:r>
+    </w:p>
+    <w:p>
+      <w:pPr>
+        <w:autoSpaceDE w:val="0"/>
+        <w:autoSpaceDN w:val="0"/>
+        <w:adjustRightInd w:val="0"/>
+        <w:spacing w:after="0" w:line="240" w:lineRule="auto"/>
+        <w:ind w:firstLine="1304"/>
+        <w:rPr>
+          <w:rFonts w:cs="ArialMT"/>
+        </w:rPr>
+      </w:pPr>
+      <w:r>
+        <w:rPr>
+          <w:rFonts w:cs="ArialMT"/>
+        </w:rPr>
+        <w:t>● Hvad koster det overbyggende at erhverve sig, hos jer?</w:t>
+      </w:r>
+    </w:p>
+    <w:p>
+      <w:pPr>
+        <w:autoSpaceDE w:val="0"/>
+        <w:autoSpaceDN w:val="0"/>
+        <w:adjustRightInd w:val="0"/>
+        <w:spacing w:after="0" w:line="240" w:lineRule="auto"/>
+        <w:rPr>
+          <w:rFonts w:cs="ArialMT"/>
+        </w:rPr>
+      </w:pPr>
+      <w:r>
+        <w:rPr>
+          <w:rFonts w:cs="ArialMT"/>
+        </w:rPr>
+        <w:t>○ Hvordan håndterer i på nuværende tidspunkt, om medlemmerne har et</w:t>
+      </w:r>
+      <w:r>
+        <w:rPr>
+          <w:rFonts w:cs="ArialMT"/>
+        </w:rPr>
+        <w:t xml:space="preserve"> </w:t>
+      </w:r>
+      <w:r>
+        <w:rPr>
+          <w:rFonts w:cs="ArialMT"/>
+        </w:rPr>
+        <w:t>duelighedsbevis?</w:t>
+      </w:r>
+    </w:p>
+    <w:p>
+      <w:pPr>
+        <w:autoSpaceDE w:val="0"/>
+        <w:autoSpaceDN w:val="0"/>
+        <w:adjustRightInd w:val="0"/>
+        <w:spacing w:after="0" w:line="240" w:lineRule="auto"/>
+        <w:rPr>
+          <w:rFonts w:cs="ArialMT"/>
+        </w:rPr>
+      </w:pPr>
+    </w:p>
+    <w:p>
+      <w:r>
+        <w:lastRenderedPageBreak/>
+        <w:t>Er klubben involveret i hvorvidt bådejere har forsikringer?</w:t>
+      </w:r>
+      <w:r>
+        <w:br/>
+        <w:t>Er klubben involveret i hvorvidt bådejere overholder dansk lov?</w:t>
+      </w:r>
+    </w:p>
+    <w:p>
+      <w:pPr>
         <w:rPr>
           <w:b/>
           <w:sz w:val="28"/>
         </w:rPr>
-        <w:t>Problem</w:t>
-      </w:r>
-    </w:p>
-    <w:p>
-      <w:r>
-        <w:t>Hvad er de typiske handlinger der foretages med programmet?</w:t>
-      </w:r>
-      <w:r>
-        <w:br/>
-        <w:t>Hvilke cases volder oftest problemer?</w:t>
-      </w:r>
-      <w:r>
-        <w:br/>
+      </w:pPr>
+      <w:r>
+        <w:t xml:space="preserve">Kan du fortælle om </w:t>
+      </w:r>
+      <w:proofErr w:type="spellStart"/>
+      <w:r>
+        <w:t>Bådelaugets</w:t>
+      </w:r>
+      <w:proofErr w:type="spellEnd"/>
+      <w:r>
+        <w:t xml:space="preserve"> medlemmer generelt?</w:t>
+      </w:r>
+    </w:p>
+    <w:p>
+      <w:pPr>
+        <w:rPr>
+          <w:b/>
+          <w:sz w:val="28"/>
+        </w:rPr>
+      </w:pPr>
+      <w:r>
+        <w:rPr>
+          <w:b/>
+          <w:sz w:val="28"/>
+        </w:rPr>
+        <w:t>Organisation</w:t>
+      </w:r>
+    </w:p>
+    <w:p>
+      <w:r>
+        <w:t xml:space="preserve">Hvor mange medlemmer </w:t>
+      </w:r>
+      <w:r>
+        <w:t xml:space="preserve">har Vestre </w:t>
+      </w:r>
+      <w:proofErr w:type="spellStart"/>
+      <w:r>
+        <w:t>bådelaug</w:t>
+      </w:r>
+      <w:proofErr w:type="spellEnd"/>
+      <w:r>
+        <w:t>?</w:t>
+      </w:r>
+    </w:p>
+    <w:p>
+      <w:r>
+        <w:t xml:space="preserve">Fortæl lidt om samarbejdet med ANF og derved imellem de </w:t>
+      </w:r>
+      <w:r>
+        <w:t>forskellige</w:t>
+      </w:r>
+      <w:r>
+        <w:t xml:space="preserve"> sejlklubber.</w:t>
+      </w:r>
+    </w:p>
+    <w:p>
+      <w:r>
+        <w:t>Er der et tilgængeligt budget</w:t>
+      </w:r>
+      <w:r>
+        <w:t xml:space="preserve"> for vestre </w:t>
+      </w:r>
+      <w:proofErr w:type="spellStart"/>
+      <w:r>
+        <w:t>baadelaug</w:t>
+      </w:r>
+      <w:proofErr w:type="spellEnd"/>
+      <w:r>
+        <w:t>?</w:t>
+      </w:r>
+    </w:p>
+    <w:p>
+      <w:r>
+        <w:t>Hvornår fik i indført det nuværende IT-system?</w:t>
+      </w:r>
+      <w:r>
+        <w:br/>
+        <w:t>Er der andre i ANF som anvender det samme system?</w:t>
+      </w:r>
+      <w:r>
+        <w:br/>
+        <w:t>Hvordan gjorde i før i fik det nuværende system?</w:t>
+      </w:r>
+    </w:p>
+    <w:p>
+      <w:r>
+        <w:t>Hvem er ansvarlig for registrering</w:t>
+      </w:r>
+      <w:r>
+        <w:t xml:space="preserve"> af diverse</w:t>
+      </w:r>
+      <w:r>
+        <w:t>?</w:t>
+      </w:r>
+      <w:r>
+        <w:t>-</w:t>
+      </w:r>
+      <w:r>
+        <w:t xml:space="preserve"> (Nye medlemmer, både etc.)</w:t>
+      </w:r>
+      <w:r>
+        <w:br/>
+        <w:t>Foretager i registreringer andre steder end i jeres IT-system?</w:t>
+      </w:r>
+      <w:r>
+        <w:br/>
+        <w:t>Hvilk</w:t>
+      </w:r>
+      <w:r>
+        <w:t>e typer aftaler eksisterer der imellem klubben og medlemmer?</w:t>
+      </w:r>
+    </w:p>
+    <w:p>
+      <w:r>
         <w:t>Er der dele af jeres system, som stadig anvender papir?</w:t>
       </w:r>
       <w:r>
         <w:br/>
-        <w:t>Er klubben involveret i hvorvidt bådejere har forsikringer?</w:t>
-      </w:r>
-      <w:r>
-        <w:br/>
-        <w:t>Er klubben involveret i hvorvidt bådejere overholder dansk lov?</w:t>
-      </w:r>
-      <w:r>
-        <w:br/>
-        <w:t>Hvad</w:t>
-      </w:r>
-      <w:r>
-        <w:t xml:space="preserve"> og </w:t>
+        <w:t xml:space="preserve">Hvad og </w:t>
       </w:r>
       <w:r>
         <w:rPr>
@@ -100,10 +518,7 @@
         <w:t>hvordan</w:t>
       </w:r>
       <w:r>
-        <w:t xml:space="preserve"> gør klubben </w:t>
-      </w:r>
-      <w:r>
-        <w:t>mht. til registrering af:</w:t>
+        <w:t xml:space="preserve"> gør klubben mht. til registrering af:</w:t>
       </w:r>
       <w:r>
         <w:br/>
@@ -131,10 +546,7 @@
       </w:r>
       <w:r>
         <w:tab/>
-        <w:t>medlemmers opbevaring</w:t>
-      </w:r>
-      <w:r>
-        <w:t xml:space="preserve"> </w:t>
+        <w:t xml:space="preserve">medlemmers opbevaring </w:t>
       </w:r>
       <w:proofErr w:type="gramStart"/>
       <w:r>
@@ -149,39 +561,97 @@
       <w:r>
         <w:t>Hvordan foregår tildeling af vandpladser?</w:t>
       </w:r>
-      <w:r>
-        <w:br/>
-        <w:t>Ville der være interesse for et system hvor brugere kunne indberette elektronisk?</w:t>
-      </w:r>
-    </w:p>
-    <w:p>
-      <w:r>
-        <w:t>Er der problematikker med tab af information/fejlrapportering?</w:t>
-      </w:r>
-    </w:p>
-    <w:p>
-      <w:r>
-        <w:t xml:space="preserve">Hvor ofte kommunikere klubben information/nyheder ud til medlemmerne? </w:t>
-      </w:r>
-      <w:r>
-        <w:br/>
-        <w:t>Hvordan sker dette?</w:t>
-      </w:r>
-      <w:r>
-        <w:br/>
-        <w:t>Hvilke typer information?(vejrforhold?)</w:t>
-      </w:r>
-    </w:p>
-    <w:p>
+    </w:p>
+    <w:p>
+      <w:r>
+        <w:t>Er der lovmæssige krav til hvordan i foretager registrering?</w:t>
+      </w:r>
+      <w:r>
+        <w:t xml:space="preserve"> Påkrævet information?</w:t>
+      </w:r>
+    </w:p>
+    <w:p>
+      <w:r>
+        <w:t>Er der perioder med høj belastning, hvor systemet skaber en flaskehals?</w:t>
+      </w:r>
+    </w:p>
+    <w:p>
+      <w:r>
+        <w:t>Hvordan er opbakningen til arrangementer der bliver afholdt?</w:t>
+      </w:r>
+    </w:p>
+    <w:p/>
+    <w:p>
+      <w:r>
+        <w:t>(ANF regi): Hvad indebærer jeres samarbejde med jeres sponsorer?</w:t>
+      </w:r>
+    </w:p>
+    <w:p/>
+    <w:p>
+      <w:pPr>
+        <w:rPr>
+          <w:b/>
+          <w:sz w:val="28"/>
+        </w:rPr>
+      </w:pPr>
+      <w:r>
+        <w:rPr>
+          <w:b/>
+          <w:sz w:val="28"/>
+        </w:rPr>
+        <w:t>Teknologi</w:t>
+      </w:r>
+    </w:p>
+    <w:p>
+      <w:r>
+        <w:t>Hvilket IT-system anvender i på nuværende tidspunkt?</w:t>
+      </w:r>
+      <w:r>
+        <w:br/>
+        <w:t>Hvordan anvender i jeres nuværende IT-system?</w:t>
+      </w:r>
+      <w:r>
+        <w:br/>
+        <w:t>Hvem er i kontakt med IT-systemet?</w:t>
+      </w:r>
+      <w:r>
+        <w:br/>
+        <w:t>(Hvorfor er der ikke flere i kontakt med systemet?)</w:t>
+      </w:r>
+      <w:r>
+        <w:br/>
+      </w:r>
+      <w:r>
+        <w:lastRenderedPageBreak/>
+        <w:t>Er der forskellige typer brugere af systemet? Hvilke?</w:t>
+      </w:r>
       <w:bookmarkStart w:id="0" w:name="_GoBack"/>
       <w:bookmarkEnd w:id="0"/>
-    </w:p>
-    <w:p>
-      <w:r>
-        <w:tab/>
-      </w:r>
-    </w:p>
-    <w:p/>
+      <w:r>
+        <w:br/>
+        <w:t>Er der interesse for at få et system alle i klubben kan anvende?</w:t>
+      </w:r>
+    </w:p>
+    <w:p>
+      <w:r>
+        <w:t>Kan du fremhæve funktioner i systemet som er en større fordel?</w:t>
+      </w:r>
+      <w:r>
+        <w:br/>
+        <w:t>Hvilke fordele er der ved at anvende et system? (tidsbesparelse etc.)</w:t>
+      </w:r>
+      <w:r>
+        <w:br/>
+        <w:t>Hvilke platforme anvender i? Er der interesse for inklusion af andre platforme?</w:t>
+      </w:r>
+      <w:r>
+        <w:br/>
+        <w:t>Hvilke udgifter har i til det nuværende system?</w:t>
+      </w:r>
+      <w:r>
+        <w:br/>
+      </w:r>
+    </w:p>
     <w:p>
       <w:pPr>
         <w:rPr>
@@ -194,7 +664,7 @@
           <w:b/>
           <w:sz w:val="28"/>
         </w:rPr>
-        <w:t>Teknologi</w:t>
+        <w:t>Problem</w:t>
       </w:r>
     </w:p>
     <w:p>
@@ -203,259 +673,59 @@
       </w:r>
       <w:r>
         <w:br/>
-        <w:t>Hvilke forbedringer vil i gerne se i det nuværende system?</w:t>
-      </w:r>
-      <w:r>
-        <w:br/>
-        <w:t>Kan du fremhæve funktioner i systemet som er en større fordel?</w:t>
-      </w:r>
-      <w:r>
-        <w:br/>
-        <w:t>Hvilke platforme anvender i? Er der interesse for inklusion af andre platforme?</w:t>
-      </w:r>
-      <w:r>
-        <w:br/>
-      </w:r>
-    </w:p>
-    <w:p>
-      <w:pPr>
-        <w:rPr>
-          <w:b/>
-          <w:sz w:val="28"/>
-        </w:rPr>
-      </w:pPr>
-      <w:r>
-        <w:rPr>
-          <w:b/>
-          <w:sz w:val="28"/>
-        </w:rPr>
-        <w:t>Organisation</w:t>
-      </w:r>
-    </w:p>
-    <w:p>
-      <w:r>
-        <w:t xml:space="preserve">Fortæl lidt om samarbejdet med ANF og derved imellem de </w:t>
-      </w:r>
-      <w:r>
-        <w:t>forskellige</w:t>
-      </w:r>
-      <w:r>
-        <w:t xml:space="preserve"> sejlklubber.</w:t>
-      </w:r>
-    </w:p>
-    <w:p>
-      <w:r>
-        <w:lastRenderedPageBreak/>
-        <w:t>Hve</w:t>
-      </w:r>
-      <w:r>
-        <w:t>m er i kontakt med IT-systemet?</w:t>
-      </w:r>
-      <w:r>
-        <w:br/>
-        <w:t>(Hvorfor er der ikke flere i kontakt med systemet?)</w:t>
-      </w:r>
-      <w:r>
-        <w:br/>
-        <w:t>Er der interesse for at få et system alle i klubben kan anvende?</w:t>
-      </w:r>
-    </w:p>
-    <w:p>
-      <w:r>
-        <w:t>Er der et tilgængeligt budget?</w:t>
-      </w:r>
-    </w:p>
-    <w:p>
-      <w:r>
-        <w:t>Hvornår fik i indført det nuværende IT-system?</w:t>
-      </w:r>
-      <w:r>
-        <w:br/>
-        <w:t>Er der andre i ANF som anvender det samme system?</w:t>
-      </w:r>
-      <w:r>
-        <w:br/>
-        <w:t>Hvordan gjorde i før i fik det nuværende system?</w:t>
-      </w:r>
-    </w:p>
-    <w:p>
-      <w:r>
-        <w:t>Hvem er ansvarlig for registrering</w:t>
-      </w:r>
-      <w:r>
-        <w:t xml:space="preserve"> af diverse</w:t>
-      </w:r>
-      <w:r>
-        <w:t>?</w:t>
-      </w:r>
-      <w:r>
-        <w:t>-</w:t>
-      </w:r>
-      <w:r>
-        <w:t xml:space="preserve"> (Nye medlemmer, både etc.)</w:t>
-      </w:r>
-      <w:r>
-        <w:br/>
-        <w:t>Hvilk</w:t>
-      </w:r>
-      <w:r>
-        <w:t>e typer aftaler eksisterer der?</w:t>
-      </w:r>
-    </w:p>
-    <w:p>
-      <w:r>
-        <w:t>Er der lovmæssige krav til hvordan i foretager registrering?</w:t>
-      </w:r>
-      <w:r>
-        <w:t xml:space="preserve"> Påkrævet information?</w:t>
-      </w:r>
-    </w:p>
-    <w:p>
-      <w:r>
-        <w:t>Er der perioder med høj belastning, hvor systemet skaber en flaskehals?</w:t>
-      </w:r>
-    </w:p>
-    <w:p>
-      <w:r>
-        <w:t>Hvordan er opbakningen til arrangementer der bliver afholdt?</w:t>
-      </w:r>
-    </w:p>
-    <w:p>
-      <w:r>
-        <w:t>(ANF regi): Hvad indebærer jeres samarbejde med jeres sponsorer?</w:t>
+        <w:t>Hvilke forbedringer vil i g</w:t>
+      </w:r>
+      <w:r>
+        <w:t>erne se i det nuværende system?</w:t>
+      </w:r>
+      <w:r>
+        <w:br/>
+        <w:t>Har i interesse i at anvende et andet IT-system?</w:t>
+      </w:r>
+    </w:p>
+    <w:p>
+      <w:pPr>
+        <w:ind w:firstLine="1304"/>
+      </w:pPr>
+      <w:r>
+        <w:t>Hvis ja, hvorfor anvender i ikke et andet IT-system?</w:t>
+      </w:r>
+      <w:r>
+        <w:br/>
+      </w:r>
+      <w:r>
+        <w:br/>
+      </w:r>
+      <w:r>
+        <w:t>Ville der være interesse for et system hvor brugere kunne indberette elektronisk?</w:t>
+      </w:r>
+    </w:p>
+    <w:p>
+      <w:r>
+        <w:t>Er der problematikker med tab af information/fejlrapportering?</w:t>
+      </w:r>
+    </w:p>
+    <w:p>
+      <w:r>
+        <w:t xml:space="preserve">Hvor ofte kommunikere klubben information/nyheder ud til medlemmerne? </w:t>
+      </w:r>
+      <w:r>
+        <w:br/>
+        <w:t>Hvordan sker dette?</w:t>
+      </w:r>
+      <w:r>
+        <w:br/>
+        <w:t>Hvilke typer information?(vejrforhold?)</w:t>
+      </w:r>
+    </w:p>
+    <w:p/>
+    <w:p>
+      <w:r>
+        <w:tab/>
       </w:r>
     </w:p>
     <w:p/>
     <w:p/>
-    <w:p/>
-    <w:p/>
-    <w:p>
-      <w:pPr>
-        <w:rPr>
-          <w:b/>
-          <w:sz w:val="28"/>
-        </w:rPr>
-      </w:pPr>
-      <w:r>
-        <w:rPr>
-          <w:b/>
-          <w:sz w:val="28"/>
-        </w:rPr>
-        <w:t>Mennesker</w:t>
-      </w:r>
-    </w:p>
-    <w:p>
-      <w:r>
-        <w:t>Foretager vest</w:t>
-      </w:r>
-      <w:r>
-        <w:t xml:space="preserve">re </w:t>
-      </w:r>
-      <w:proofErr w:type="spellStart"/>
-      <w:r>
-        <w:t>baadelaug</w:t>
-      </w:r>
-      <w:proofErr w:type="spellEnd"/>
-      <w:r>
-        <w:t xml:space="preserve"> udlejning af både?</w:t>
-      </w:r>
-    </w:p>
-    <w:p>
-      <w:pPr>
-        <w:ind w:firstLine="1304"/>
-      </w:pPr>
-      <w:r>
-        <w:t>Hvis Ja, hvilke regler er der omkring dette?</w:t>
-      </w:r>
-      <w:r>
-        <w:br/>
-      </w:r>
-      <w:r>
-        <w:tab/>
-        <w:t>Hvem udlejer i til?</w:t>
-      </w:r>
-    </w:p>
-    <w:p>
-      <w:r>
-        <w:t xml:space="preserve">Har I undervisningshold i vestre </w:t>
-      </w:r>
-      <w:proofErr w:type="spellStart"/>
-      <w:r>
-        <w:t>baadelaug</w:t>
-      </w:r>
-      <w:proofErr w:type="spellEnd"/>
-      <w:r>
-        <w:t>?</w:t>
-      </w:r>
-      <w:r>
-        <w:br/>
-        <w:t>Hvis nej, hvordan foregår undervisning så?</w:t>
-      </w:r>
-    </w:p>
-    <w:p>
-      <w:r>
-        <w:t>Foretager andre medlemmer af ANF udlejning af både?</w:t>
-      </w:r>
-      <w:r>
-        <w:br/>
-        <w:t>Hvis Ja, hvilke regler er der omkring dette?</w:t>
-      </w:r>
-    </w:p>
-    <w:p>
-      <w:r>
-        <w:t>Hvilke arbejdsforhold er der for administ</w:t>
-      </w:r>
-      <w:r>
-        <w:t>rationen?</w:t>
-      </w:r>
-      <w:r>
-        <w:br/>
-      </w:r>
-      <w:r>
-        <w:t>Hvor meget arbejdstid?</w:t>
-      </w:r>
-      <w:r>
-        <w:br/>
-        <w:t>Frivilligt arbejde i klubben?</w:t>
-      </w:r>
-    </w:p>
-    <w:p/>
-    <w:p>
-      <w:pPr>
-        <w:rPr>
-          <w:u w:val="double"/>
-        </w:rPr>
-      </w:pPr>
-      <w:r>
-        <w:rPr>
-          <w:u w:val="double"/>
-        </w:rPr>
-        <w:t>DEMOGRAFISK INFO</w:t>
-      </w:r>
-      <w:r>
-        <w:rPr>
-          <w:u w:val="double"/>
-        </w:rPr>
-        <w:t>?</w:t>
-      </w:r>
-    </w:p>
-    <w:p>
-      <w:r>
-        <w:lastRenderedPageBreak/>
-        <w:t xml:space="preserve">Kan du fortælle om </w:t>
-      </w:r>
-      <w:proofErr w:type="spellStart"/>
-      <w:r>
-        <w:t>Bådelaugets</w:t>
-      </w:r>
-      <w:proofErr w:type="spellEnd"/>
-      <w:r>
-        <w:t xml:space="preserve"> medlemmer generelt?</w:t>
-      </w:r>
-      <w:r>
-        <w:br/>
-      </w:r>
-    </w:p>
     <w:sectPr>
       <w:pgSz w:w="11906" w:h="16838"/>
       <w:pgMar w:top="1701" w:right="1134" w:bottom="1701" w:left="1134" w:header="708" w:footer="708" w:gutter="0"/>

</xml_diff>